<commit_message>
Fix CU y RF
</commit_message>
<xml_diff>
--- a/docs/bpmn/procesos_propuestos/modelo_procesos_propuestos.docx
+++ b/docs/bpmn/procesos_propuestos/modelo_procesos_propuestos.docx
@@ -27,14 +27,9 @@
       </w:pPr>
       <w:bookmarkStart w:id="0" w:name="_Toc256000002"/>
       <w:bookmarkEnd w:id="0"/>
-      <w:proofErr w:type="gramStart"/>
       <w:r>
         <w:lastRenderedPageBreak/>
-        <w:t>1.Agendar</w:t>
-      </w:r>
-      <w:proofErr w:type="gramEnd"/>
-      <w:r>
-        <w:t xml:space="preserve"> atención</w:t>
+        <w:t>1.Agendar atención</w:t>
       </w:r>
     </w:p>
     <w:p/>
@@ -54,7 +49,7 @@
       <w:r>
         <w:rPr>
           <w:noProof/>
-          <w:lang w:val="es-ES"/>
+          <w:lang w:val="es-CL" w:eastAsia="es-CL"/>
         </w:rPr>
         <w:drawing>
           <wp:inline distT="0" distB="0" distL="114935" distR="114935">
@@ -147,19 +142,8 @@
           <w:szCs w:val="24"/>
           <w:lang w:val="es-ES"/>
         </w:rPr>
-        <w:t xml:space="preserve">Pablo de la </w:t>
-      </w:r>
-      <w:proofErr w:type="spellStart"/>
-      <w:r>
-        <w:rPr>
-          <w:rFonts w:ascii="Times New Roman" w:hAnsi="Times New Roman"/>
-          <w:sz w:val="24"/>
-          <w:szCs w:val="24"/>
-          <w:lang w:val="es-ES"/>
-        </w:rPr>
-        <w:t>Sotta</w:t>
-      </w:r>
-      <w:proofErr w:type="spellEnd"/>
+        <w:t>Pablo de la Sotta</w:t>
+      </w:r>
     </w:p>
     <w:p>
       <w:pPr>
@@ -199,8 +183,19 @@
           <w:szCs w:val="16"/>
           <w:lang w:val="es-ES"/>
         </w:rPr>
-        <w:t xml:space="preserve">Un solicitante puede ser un paciente, </w:t>
-      </w:r>
+        <w:t>Un solicitante puede ser un paciente, pero también un médico.</w:t>
+      </w:r>
+    </w:p>
+    <w:p>
+      <w:pPr>
+        <w:spacing w:before="0"/>
+        <w:rPr>
+          <w:rFonts w:ascii="Times New Roman" w:hAnsi="Times New Roman"/>
+          <w:sz w:val="24"/>
+          <w:szCs w:val="24"/>
+          <w:lang w:val="es-ES"/>
+        </w:rPr>
+      </w:pPr>
       <w:r>
         <w:rPr>
           <w:rFonts w:ascii="Segoe UI" w:eastAsia="Segoe UI" w:hAnsi="Segoe UI" w:cs="Segoe UI"/>
@@ -209,7 +204,7 @@
           <w:szCs w:val="16"/>
           <w:lang w:val="es-ES"/>
         </w:rPr>
-        <w:t>pero también un médico.</w:t>
+        <w:t>Puntos decontrol:</w:t>
       </w:r>
     </w:p>
     <w:p>
@@ -230,9 +225,19 @@
           <w:szCs w:val="16"/>
           <w:lang w:val="es-ES"/>
         </w:rPr>
-        <w:t xml:space="preserve">Puntos </w:t>
-      </w:r>
-      <w:proofErr w:type="spellStart"/>
+        <w:t>-Registrar hora seleccionada</w:t>
+      </w:r>
+    </w:p>
+    <w:p>
+      <w:pPr>
+        <w:spacing w:before="0"/>
+        <w:rPr>
+          <w:rFonts w:ascii="Times New Roman" w:hAnsi="Times New Roman"/>
+          <w:sz w:val="24"/>
+          <w:szCs w:val="24"/>
+          <w:lang w:val="es-ES"/>
+        </w:rPr>
+      </w:pPr>
       <w:r>
         <w:rPr>
           <w:rFonts w:ascii="Segoe UI" w:eastAsia="Segoe UI" w:hAnsi="Segoe UI" w:cs="Segoe UI"/>
@@ -241,102 +246,27 @@
           <w:szCs w:val="16"/>
           <w:lang w:val="es-ES"/>
         </w:rPr>
-        <w:t>decontrol</w:t>
-      </w:r>
-      <w:proofErr w:type="spellEnd"/>
+        <w:t>-Agregara la agenda del médico</w:t>
+      </w:r>
+    </w:p>
+    <w:p>
+      <w:pPr>
+        <w:spacing w:before="0"/>
+        <w:rPr>
+          <w:rFonts w:ascii="Times New Roman" w:hAnsi="Times New Roman"/>
+          <w:sz w:val="24"/>
+          <w:szCs w:val="24"/>
+        </w:rPr>
+      </w:pPr>
       <w:r>
         <w:rPr>
           <w:rFonts w:ascii="Segoe UI" w:eastAsia="Segoe UI" w:hAnsi="Segoe UI" w:cs="Segoe UI"/>
           <w:color w:val="000000"/>
           <w:sz w:val="16"/>
           <w:szCs w:val="16"/>
-          <w:lang w:val="es-ES"/>
-        </w:rPr>
-        <w:t>:</w:t>
-      </w:r>
-    </w:p>
-    <w:p>
-      <w:pPr>
-        <w:spacing w:before="0"/>
-        <w:rPr>
-          <w:rFonts w:ascii="Times New Roman" w:hAnsi="Times New Roman"/>
-          <w:sz w:val="24"/>
-          <w:szCs w:val="24"/>
-          <w:lang w:val="es-ES"/>
-        </w:rPr>
-      </w:pPr>
-      <w:r>
-        <w:rPr>
-          <w:rFonts w:ascii="Segoe UI" w:eastAsia="Segoe UI" w:hAnsi="Segoe UI" w:cs="Segoe UI"/>
-          <w:color w:val="000000"/>
-          <w:sz w:val="16"/>
-          <w:szCs w:val="16"/>
-          <w:lang w:val="es-ES"/>
-        </w:rPr>
-        <w:t>-Registrar hora seleccionada</w:t>
-      </w:r>
-    </w:p>
-    <w:p>
-      <w:pPr>
-        <w:spacing w:before="0"/>
-        <w:rPr>
-          <w:rFonts w:ascii="Times New Roman" w:hAnsi="Times New Roman"/>
-          <w:sz w:val="24"/>
-          <w:szCs w:val="24"/>
-          <w:lang w:val="es-ES"/>
-        </w:rPr>
-      </w:pPr>
-      <w:r>
-        <w:rPr>
-          <w:rFonts w:ascii="Segoe UI" w:eastAsia="Segoe UI" w:hAnsi="Segoe UI" w:cs="Segoe UI"/>
-          <w:color w:val="000000"/>
-          <w:sz w:val="16"/>
-          <w:szCs w:val="16"/>
-          <w:lang w:val="es-ES"/>
-        </w:rPr>
-        <w:t>-Agregara la agenda del médico</w:t>
-      </w:r>
-    </w:p>
-    <w:p>
-      <w:pPr>
-        <w:spacing w:before="0"/>
-        <w:rPr>
-          <w:rFonts w:ascii="Times New Roman" w:hAnsi="Times New Roman"/>
-          <w:sz w:val="24"/>
-          <w:szCs w:val="24"/>
-        </w:rPr>
-      </w:pPr>
-      <w:proofErr w:type="spellStart"/>
-      <w:r>
-        <w:rPr>
-          <w:rFonts w:ascii="Segoe UI" w:eastAsia="Segoe UI" w:hAnsi="Segoe UI" w:cs="Segoe UI"/>
-          <w:color w:val="000000"/>
-          <w:sz w:val="16"/>
-          <w:szCs w:val="16"/>
-        </w:rPr>
-        <w:t>Objetivos</w:t>
-      </w:r>
-      <w:proofErr w:type="spellEnd"/>
-      <w:r>
-        <w:rPr>
-          <w:rFonts w:ascii="Segoe UI" w:eastAsia="Segoe UI" w:hAnsi="Segoe UI" w:cs="Segoe UI"/>
-          <w:color w:val="000000"/>
-          <w:sz w:val="16"/>
-          <w:szCs w:val="16"/>
-        </w:rPr>
-        <w:t xml:space="preserve"> relacionados</w:t>
-      </w:r>
-      <w:proofErr w:type="gramStart"/>
-      <w:r>
-        <w:rPr>
-          <w:rFonts w:ascii="Segoe UI" w:eastAsia="Segoe UI" w:hAnsi="Segoe UI" w:cs="Segoe UI"/>
-          <w:color w:val="000000"/>
-          <w:sz w:val="16"/>
-          <w:szCs w:val="16"/>
-        </w:rPr>
-        <w:t>:2</w:t>
-      </w:r>
-      <w:proofErr w:type="gramEnd"/>
+        </w:rPr>
+        <w:t>Objetivos relacionados:2</w:t>
+      </w:r>
     </w:p>
     <w:p/>
     <w:p>
@@ -359,14 +289,9 @@
       </w:pPr>
       <w:bookmarkStart w:id="1" w:name="_Toc256000023"/>
       <w:bookmarkEnd w:id="1"/>
-      <w:proofErr w:type="gramStart"/>
       <w:r>
         <w:lastRenderedPageBreak/>
-        <w:t>2.Ingreso</w:t>
-      </w:r>
-      <w:proofErr w:type="gramEnd"/>
-      <w:r>
-        <w:t xml:space="preserve"> del paciente</w:t>
+        <w:t>2.Ingreso del paciente</w:t>
       </w:r>
     </w:p>
     <w:p/>
@@ -386,7 +311,7 @@
       <w:r>
         <w:rPr>
           <w:noProof/>
-          <w:lang w:val="es-ES"/>
+          <w:lang w:val="es-CL" w:eastAsia="es-CL"/>
         </w:rPr>
         <w:drawing>
           <wp:inline distT="0" distB="0" distL="114935" distR="114935">
@@ -479,19 +404,8 @@
           <w:szCs w:val="24"/>
           <w:lang w:val="es-ES"/>
         </w:rPr>
-        <w:t xml:space="preserve">Pablo de la </w:t>
-      </w:r>
-      <w:proofErr w:type="spellStart"/>
-      <w:r>
-        <w:rPr>
-          <w:rFonts w:ascii="Times New Roman" w:hAnsi="Times New Roman"/>
-          <w:sz w:val="24"/>
-          <w:szCs w:val="24"/>
-          <w:lang w:val="es-ES"/>
-        </w:rPr>
-        <w:t>Sotta</w:t>
-      </w:r>
-      <w:proofErr w:type="spellEnd"/>
+        <w:t>Pablo de la Sotta</w:t>
+      </w:r>
     </w:p>
     <w:p>
       <w:pPr>
@@ -585,7 +499,6 @@
           <w:szCs w:val="24"/>
         </w:rPr>
       </w:pPr>
-      <w:proofErr w:type="spellStart"/>
       <w:r>
         <w:rPr>
           <w:rFonts w:ascii="Segoe UI" w:eastAsia="Segoe UI" w:hAnsi="Segoe UI" w:cs="Segoe UI"/>
@@ -593,49 +506,8 @@
           <w:sz w:val="16"/>
           <w:szCs w:val="16"/>
         </w:rPr>
-        <w:t>Objetivos</w:t>
-      </w:r>
-      <w:proofErr w:type="spellEnd"/>
-      <w:r>
-        <w:rPr>
-          <w:rFonts w:ascii="Segoe UI" w:eastAsia="Segoe UI" w:hAnsi="Segoe UI" w:cs="Segoe UI"/>
-          <w:color w:val="000000"/>
-          <w:sz w:val="16"/>
-          <w:szCs w:val="16"/>
-        </w:rPr>
-        <w:t xml:space="preserve"> </w:t>
-      </w:r>
-      <w:proofErr w:type="spellStart"/>
-      <w:r>
-        <w:rPr>
-          <w:rFonts w:ascii="Segoe UI" w:eastAsia="Segoe UI" w:hAnsi="Segoe UI" w:cs="Segoe UI"/>
-          <w:color w:val="000000"/>
-          <w:sz w:val="16"/>
-          <w:szCs w:val="16"/>
-        </w:rPr>
-        <w:t>relacionados</w:t>
-      </w:r>
-      <w:proofErr w:type="spellEnd"/>
-      <w:r>
-        <w:rPr>
-          <w:rFonts w:ascii="Segoe UI" w:eastAsia="Segoe UI" w:hAnsi="Segoe UI" w:cs="Segoe UI"/>
-          <w:color w:val="000000"/>
-          <w:sz w:val="16"/>
-          <w:szCs w:val="16"/>
-        </w:rPr>
-        <w:t>: 2</w:t>
-      </w:r>
-      <w:proofErr w:type="gramStart"/>
-      <w:r>
-        <w:rPr>
-          <w:rFonts w:ascii="Segoe UI" w:eastAsia="Segoe UI" w:hAnsi="Segoe UI" w:cs="Segoe UI"/>
-          <w:color w:val="000000"/>
-          <w:sz w:val="16"/>
-          <w:szCs w:val="16"/>
-        </w:rPr>
-        <w:t>,4</w:t>
-      </w:r>
-      <w:proofErr w:type="gramEnd"/>
+        <w:t>Objetivos relacionados: 2,4</w:t>
+      </w:r>
     </w:p>
     <w:p/>
     <w:p>
@@ -658,14 +530,9 @@
       </w:pPr>
       <w:bookmarkStart w:id="2" w:name="_Toc256000049"/>
       <w:bookmarkEnd w:id="2"/>
-      <w:proofErr w:type="gramStart"/>
       <w:r>
         <w:lastRenderedPageBreak/>
-        <w:t>3.Procedimiento</w:t>
-      </w:r>
-      <w:proofErr w:type="gramEnd"/>
-      <w:r>
-        <w:t xml:space="preserve"> pre atencion</w:t>
+        <w:t>3.Procedimiento pre atencion</w:t>
       </w:r>
     </w:p>
     <w:p/>
@@ -685,7 +552,7 @@
       <w:r>
         <w:rPr>
           <w:noProof/>
-          <w:lang w:val="es-ES"/>
+          <w:lang w:val="es-CL" w:eastAsia="es-CL"/>
         </w:rPr>
         <w:drawing>
           <wp:inline distT="0" distB="0" distL="114935" distR="114935">
@@ -778,19 +645,8 @@
           <w:szCs w:val="24"/>
           <w:lang w:val="es-ES"/>
         </w:rPr>
-        <w:t xml:space="preserve">Pablo de la </w:t>
-      </w:r>
-      <w:proofErr w:type="spellStart"/>
-      <w:r>
-        <w:rPr>
-          <w:rFonts w:ascii="Times New Roman" w:hAnsi="Times New Roman"/>
-          <w:sz w:val="24"/>
-          <w:szCs w:val="24"/>
-          <w:lang w:val="es-ES"/>
-        </w:rPr>
-        <w:t>Sotta</w:t>
-      </w:r>
-      <w:proofErr w:type="spellEnd"/>
+        <w:t>Pablo de la Sotta</w:t>
+      </w:r>
     </w:p>
     <w:p>
       <w:pPr>
@@ -884,7 +740,6 @@
           <w:szCs w:val="24"/>
         </w:rPr>
       </w:pPr>
-      <w:proofErr w:type="spellStart"/>
       <w:r>
         <w:rPr>
           <w:rFonts w:ascii="Segoe UI" w:eastAsia="Segoe UI" w:hAnsi="Segoe UI" w:cs="Segoe UI"/>
@@ -892,49 +747,8 @@
           <w:sz w:val="16"/>
           <w:szCs w:val="16"/>
         </w:rPr>
-        <w:t>Objetivos</w:t>
-      </w:r>
-      <w:proofErr w:type="spellEnd"/>
-      <w:r>
-        <w:rPr>
-          <w:rFonts w:ascii="Segoe UI" w:eastAsia="Segoe UI" w:hAnsi="Segoe UI" w:cs="Segoe UI"/>
-          <w:color w:val="000000"/>
-          <w:sz w:val="16"/>
-          <w:szCs w:val="16"/>
-        </w:rPr>
-        <w:t xml:space="preserve"> </w:t>
-      </w:r>
-      <w:proofErr w:type="spellStart"/>
-      <w:r>
-        <w:rPr>
-          <w:rFonts w:ascii="Segoe UI" w:eastAsia="Segoe UI" w:hAnsi="Segoe UI" w:cs="Segoe UI"/>
-          <w:color w:val="000000"/>
-          <w:sz w:val="16"/>
-          <w:szCs w:val="16"/>
-        </w:rPr>
-        <w:t>relacionados</w:t>
-      </w:r>
-      <w:proofErr w:type="spellEnd"/>
-      <w:r>
-        <w:rPr>
-          <w:rFonts w:ascii="Segoe UI" w:eastAsia="Segoe UI" w:hAnsi="Segoe UI" w:cs="Segoe UI"/>
-          <w:color w:val="000000"/>
-          <w:sz w:val="16"/>
-          <w:szCs w:val="16"/>
-        </w:rPr>
-        <w:t>: 2</w:t>
-      </w:r>
-      <w:proofErr w:type="gramStart"/>
-      <w:r>
-        <w:rPr>
-          <w:rFonts w:ascii="Segoe UI" w:eastAsia="Segoe UI" w:hAnsi="Segoe UI" w:cs="Segoe UI"/>
-          <w:color w:val="000000"/>
-          <w:sz w:val="16"/>
-          <w:szCs w:val="16"/>
-        </w:rPr>
-        <w:t>,4</w:t>
-      </w:r>
-      <w:proofErr w:type="gramEnd"/>
+        <w:t>Objetivos relacionados: 2,4</w:t>
+      </w:r>
     </w:p>
     <w:p/>
     <w:p>
@@ -957,14 +771,9 @@
       </w:pPr>
       <w:bookmarkStart w:id="3" w:name="_Toc256000062"/>
       <w:bookmarkEnd w:id="3"/>
-      <w:proofErr w:type="gramStart"/>
       <w:r>
         <w:lastRenderedPageBreak/>
-        <w:t>4.Procedimiento</w:t>
-      </w:r>
-      <w:proofErr w:type="gramEnd"/>
-      <w:r>
-        <w:t xml:space="preserve"> post atencion</w:t>
+        <w:t>4.Procedimiento post atencion</w:t>
       </w:r>
     </w:p>
     <w:p/>
@@ -984,7 +793,7 @@
       <w:r>
         <w:rPr>
           <w:noProof/>
-          <w:lang w:val="es-ES"/>
+          <w:lang w:val="es-CL" w:eastAsia="es-CL"/>
         </w:rPr>
         <w:drawing>
           <wp:inline distT="0" distB="0" distL="114935" distR="114935">
@@ -1077,19 +886,8 @@
           <w:szCs w:val="24"/>
           <w:lang w:val="es-ES"/>
         </w:rPr>
-        <w:t xml:space="preserve">Pablo de la </w:t>
-      </w:r>
-      <w:proofErr w:type="spellStart"/>
-      <w:r>
-        <w:rPr>
-          <w:rFonts w:ascii="Times New Roman" w:hAnsi="Times New Roman"/>
-          <w:sz w:val="24"/>
-          <w:szCs w:val="24"/>
-          <w:lang w:val="es-ES"/>
-        </w:rPr>
-        <w:t>Sotta</w:t>
-      </w:r>
-      <w:proofErr w:type="spellEnd"/>
+        <w:t>Pablo de la Sotta</w:t>
+      </w:r>
     </w:p>
     <w:p>
       <w:pPr>
@@ -1129,8 +927,19 @@
           <w:szCs w:val="16"/>
           <w:lang w:val="es-ES"/>
         </w:rPr>
-        <w:t xml:space="preserve">Procedimiento a ejecutar post </w:t>
-      </w:r>
+        <w:t>Procedimiento a ejecutar post atención de cualquier tipo. Deriva en procesos más específicos dependiendo del tipo de atención ejecutada.</w:t>
+      </w:r>
+    </w:p>
+    <w:p>
+      <w:pPr>
+        <w:spacing w:before="0"/>
+        <w:rPr>
+          <w:rFonts w:ascii="Times New Roman" w:hAnsi="Times New Roman"/>
+          <w:sz w:val="24"/>
+          <w:szCs w:val="24"/>
+          <w:lang w:val="es-ES"/>
+        </w:rPr>
+      </w:pPr>
       <w:r>
         <w:rPr>
           <w:rFonts w:ascii="Segoe UI" w:eastAsia="Segoe UI" w:hAnsi="Segoe UI" w:cs="Segoe UI"/>
@@ -1139,7 +948,7 @@
           <w:szCs w:val="16"/>
           <w:lang w:val="es-ES"/>
         </w:rPr>
-        <w:t>atención de cualquier tipo. Deriva en procesos más específicos dependiendo del tipo de atención ejecutada.</w:t>
+        <w:t>Puntos de control:</w:t>
       </w:r>
     </w:p>
     <w:p>
@@ -1160,7 +969,7 @@
           <w:szCs w:val="16"/>
           <w:lang w:val="es-ES"/>
         </w:rPr>
-        <w:t>Puntos de control:</w:t>
+        <w:t>- Persistir ficha médica actualizada</w:t>
       </w:r>
     </w:p>
     <w:p>
@@ -1170,7 +979,6 @@
           <w:rFonts w:ascii="Times New Roman" w:hAnsi="Times New Roman"/>
           <w:sz w:val="24"/>
           <w:szCs w:val="24"/>
-          <w:lang w:val="es-ES"/>
         </w:rPr>
       </w:pPr>
       <w:r>
@@ -1179,51 +987,9 @@
           <w:color w:val="000000"/>
           <w:sz w:val="16"/>
           <w:szCs w:val="16"/>
-          <w:lang w:val="es-ES"/>
-        </w:rPr>
-        <w:t>- Persistir ficha médica actualizada</w:t>
-      </w:r>
-    </w:p>
-    <w:p>
-      <w:pPr>
-        <w:spacing w:before="0"/>
-        <w:rPr>
-          <w:rFonts w:ascii="Times New Roman" w:hAnsi="Times New Roman"/>
-          <w:sz w:val="24"/>
-          <w:szCs w:val="24"/>
-        </w:rPr>
-      </w:pPr>
-      <w:proofErr w:type="spellStart"/>
-      <w:r>
-        <w:rPr>
-          <w:rFonts w:ascii="Segoe UI" w:eastAsia="Segoe UI" w:hAnsi="Segoe UI" w:cs="Segoe UI"/>
-          <w:color w:val="000000"/>
-          <w:sz w:val="16"/>
-          <w:szCs w:val="16"/>
-        </w:rPr>
-        <w:t>Objetivos</w:t>
-      </w:r>
-      <w:proofErr w:type="spellEnd"/>
-      <w:r>
-        <w:rPr>
-          <w:rFonts w:ascii="Segoe UI" w:eastAsia="Segoe UI" w:hAnsi="Segoe UI" w:cs="Segoe UI"/>
-          <w:color w:val="000000"/>
-          <w:sz w:val="16"/>
-          <w:szCs w:val="16"/>
-        </w:rPr>
-        <w:t xml:space="preserve"> relacionados</w:t>
-      </w:r>
-      <w:proofErr w:type="gramStart"/>
-      <w:r>
-        <w:rPr>
-          <w:rFonts w:ascii="Segoe UI" w:eastAsia="Segoe UI" w:hAnsi="Segoe UI" w:cs="Segoe UI"/>
-          <w:color w:val="000000"/>
-          <w:sz w:val="16"/>
-          <w:szCs w:val="16"/>
-        </w:rPr>
-        <w:t>:2,4</w:t>
-      </w:r>
-      <w:proofErr w:type="gramEnd"/>
+        </w:rPr>
+        <w:t>Objetivos relacionados:2,4</w:t>
+      </w:r>
     </w:p>
     <w:p/>
     <w:p>
@@ -1246,17 +1012,9 @@
       </w:pPr>
       <w:bookmarkStart w:id="4" w:name="_Toc256000079"/>
       <w:bookmarkEnd w:id="4"/>
-      <w:proofErr w:type="gramStart"/>
       <w:r>
         <w:lastRenderedPageBreak/>
-        <w:t>5.Cierre</w:t>
-      </w:r>
-      <w:proofErr w:type="gramEnd"/>
-      <w:r>
-        <w:t xml:space="preserve"> de ca</w:t>
-      </w:r>
-      <w:r>
-        <w:t>jas</w:t>
+        <w:t>5.Cierre de cajas</w:t>
       </w:r>
     </w:p>
     <w:p/>
@@ -1276,7 +1034,7 @@
       <w:r>
         <w:rPr>
           <w:noProof/>
-          <w:lang w:val="es-ES"/>
+          <w:lang w:val="es-CL" w:eastAsia="es-CL"/>
         </w:rPr>
         <w:drawing>
           <wp:inline distT="0" distB="0" distL="0" distR="0">
@@ -1380,19 +1138,8 @@
           <w:szCs w:val="24"/>
           <w:lang w:val="es-ES"/>
         </w:rPr>
-        <w:t xml:space="preserve">Pablo de la </w:t>
-      </w:r>
-      <w:proofErr w:type="spellStart"/>
-      <w:r>
-        <w:rPr>
-          <w:rFonts w:ascii="Times New Roman" w:hAnsi="Times New Roman"/>
-          <w:sz w:val="24"/>
-          <w:szCs w:val="24"/>
-          <w:lang w:val="es-ES"/>
-        </w:rPr>
-        <w:t>Sotta</w:t>
-      </w:r>
-      <w:proofErr w:type="spellEnd"/>
+        <w:t>Pablo de la Sotta</w:t>
+      </w:r>
     </w:p>
     <w:p>
       <w:pPr>
@@ -1531,20 +1278,12 @@
       </w:pPr>
       <w:bookmarkStart w:id="5" w:name="_Toc256000094"/>
       <w:bookmarkEnd w:id="5"/>
-      <w:proofErr w:type="gramStart"/>
       <w:r>
         <w:rPr>
           <w:lang w:val="es-ES"/>
         </w:rPr>
         <w:lastRenderedPageBreak/>
-        <w:t>6.Pago</w:t>
-      </w:r>
-      <w:proofErr w:type="gramEnd"/>
-      <w:r>
-        <w:rPr>
-          <w:lang w:val="es-ES"/>
-        </w:rPr>
-        <w:t xml:space="preserve"> de honorarios medicos</w:t>
+        <w:t>6.Pago de honorarios medicos</w:t>
       </w:r>
     </w:p>
     <w:p>
@@ -1570,7 +1309,7 @@
       <w:r>
         <w:rPr>
           <w:noProof/>
-          <w:lang w:val="es-ES"/>
+          <w:lang w:val="es-CL" w:eastAsia="es-CL"/>
         </w:rPr>
         <w:drawing>
           <wp:inline distT="0" distB="0" distL="114935" distR="114935">
@@ -1656,7 +1395,6 @@
         </w:rPr>
         <w:t xml:space="preserve">Autor: </w:t>
       </w:r>
-      <w:proofErr w:type="spellStart"/>
       <w:r>
         <w:rPr>
           <w:rFonts w:ascii="Times New Roman" w:hAnsi="Times New Roman"/>
@@ -1666,7 +1404,6 @@
         </w:rPr>
         <w:t>dev</w:t>
       </w:r>
-      <w:proofErr w:type="spellEnd"/>
     </w:p>
     <w:p>
       <w:pPr>
@@ -1760,7 +1497,6 @@
           <w:szCs w:val="24"/>
         </w:rPr>
       </w:pPr>
-      <w:proofErr w:type="spellStart"/>
       <w:r>
         <w:rPr>
           <w:rFonts w:ascii="Segoe UI" w:eastAsia="Segoe UI" w:hAnsi="Segoe UI" w:cs="Segoe UI"/>
@@ -1768,37 +1504,7 @@
           <w:sz w:val="16"/>
           <w:szCs w:val="16"/>
         </w:rPr>
-        <w:t>Objetivos</w:t>
-      </w:r>
-      <w:proofErr w:type="spellEnd"/>
-      <w:r>
-        <w:rPr>
-          <w:rFonts w:ascii="Segoe UI" w:eastAsia="Segoe UI" w:hAnsi="Segoe UI" w:cs="Segoe UI"/>
-          <w:color w:val="000000"/>
-          <w:sz w:val="16"/>
-          <w:szCs w:val="16"/>
-        </w:rPr>
-        <w:t xml:space="preserve"> </w:t>
-      </w:r>
-      <w:proofErr w:type="spellStart"/>
-      <w:r>
-        <w:rPr>
-          <w:rFonts w:ascii="Segoe UI" w:eastAsia="Segoe UI" w:hAnsi="Segoe UI" w:cs="Segoe UI"/>
-          <w:color w:val="000000"/>
-          <w:sz w:val="16"/>
-          <w:szCs w:val="16"/>
-        </w:rPr>
-        <w:t>relacionados</w:t>
-      </w:r>
-      <w:proofErr w:type="spellEnd"/>
-      <w:r>
-        <w:rPr>
-          <w:rFonts w:ascii="Segoe UI" w:eastAsia="Segoe UI" w:hAnsi="Segoe UI" w:cs="Segoe UI"/>
-          <w:color w:val="000000"/>
-          <w:sz w:val="16"/>
-          <w:szCs w:val="16"/>
-        </w:rPr>
-        <w:t>: 1</w:t>
+        <w:t>Objetivos relacionados: 1</w:t>
       </w:r>
     </w:p>
     <w:p>
@@ -1821,14 +1527,9 @@
       </w:pPr>
       <w:bookmarkStart w:id="6" w:name="_Toc256000110"/>
       <w:bookmarkEnd w:id="6"/>
-      <w:proofErr w:type="gramStart"/>
       <w:r>
         <w:lastRenderedPageBreak/>
-        <w:t>7.Entrega</w:t>
-      </w:r>
-      <w:proofErr w:type="gramEnd"/>
-      <w:r>
-        <w:t xml:space="preserve"> examenes</w:t>
+        <w:t>7.Entrega examenes</w:t>
       </w:r>
     </w:p>
     <w:p/>
@@ -1848,7 +1549,7 @@
       <w:r>
         <w:rPr>
           <w:noProof/>
-          <w:lang w:val="es-ES"/>
+          <w:lang w:val="es-CL" w:eastAsia="es-CL"/>
         </w:rPr>
         <w:drawing>
           <wp:inline distT="0" distB="0" distL="114935" distR="114935">
@@ -1941,19 +1642,8 @@
           <w:szCs w:val="24"/>
           <w:lang w:val="es-ES"/>
         </w:rPr>
-        <w:t xml:space="preserve">Pablo de la </w:t>
-      </w:r>
-      <w:proofErr w:type="spellStart"/>
-      <w:r>
-        <w:rPr>
-          <w:rFonts w:ascii="Times New Roman" w:hAnsi="Times New Roman"/>
-          <w:sz w:val="24"/>
-          <w:szCs w:val="24"/>
-          <w:lang w:val="es-ES"/>
-        </w:rPr>
-        <w:t>Sotta</w:t>
-      </w:r>
-      <w:proofErr w:type="spellEnd"/>
+        <w:t>Pablo de la Sotta</w:t>
+      </w:r>
     </w:p>
     <w:p>
       <w:pPr>
@@ -1993,39 +1683,7 @@
           <w:szCs w:val="16"/>
           <w:lang w:val="es-ES"/>
         </w:rPr>
-        <w:t xml:space="preserve">A realizar cuando los </w:t>
-      </w:r>
-      <w:proofErr w:type="spellStart"/>
-      <w:r>
-        <w:rPr>
-          <w:rFonts w:ascii="Segoe UI" w:eastAsia="Segoe UI" w:hAnsi="Segoe UI" w:cs="Segoe UI"/>
-          <w:color w:val="000000"/>
-          <w:sz w:val="16"/>
-          <w:szCs w:val="16"/>
-          <w:lang w:val="es-ES"/>
-        </w:rPr>
-        <w:t>examenes</w:t>
-      </w:r>
-      <w:proofErr w:type="spellEnd"/>
-      <w:r>
-        <w:rPr>
-          <w:rFonts w:ascii="Segoe UI" w:eastAsia="Segoe UI" w:hAnsi="Segoe UI" w:cs="Segoe UI"/>
-          <w:color w:val="000000"/>
-          <w:sz w:val="16"/>
-          <w:szCs w:val="16"/>
-          <w:lang w:val="es-ES"/>
-        </w:rPr>
-        <w:t xml:space="preserve"> de laboratorio estén listos. Proceso desde el punto d</w:t>
-      </w:r>
-      <w:r>
-        <w:rPr>
-          <w:rFonts w:ascii="Segoe UI" w:eastAsia="Segoe UI" w:hAnsi="Segoe UI" w:cs="Segoe UI"/>
-          <w:color w:val="000000"/>
-          <w:sz w:val="16"/>
-          <w:szCs w:val="16"/>
-          <w:lang w:val="es-ES"/>
-        </w:rPr>
-        <w:t>e vista del cliente.</w:t>
+        <w:t>A realizar cuando los examenes de laboratorio estén listos. Proceso desde el punto de vista del cliente.</w:t>
       </w:r>
     </w:p>
     <w:p>
@@ -2100,14 +1758,9 @@
       </w:pPr>
       <w:bookmarkStart w:id="7" w:name="_Toc256000122"/>
       <w:bookmarkEnd w:id="7"/>
-      <w:proofErr w:type="gramStart"/>
       <w:r>
         <w:lastRenderedPageBreak/>
-        <w:t>8.Comprobacion</w:t>
-      </w:r>
-      <w:proofErr w:type="gramEnd"/>
-      <w:r>
-        <w:t xml:space="preserve"> hora</w:t>
+        <w:t>8.Comprobacion hora</w:t>
       </w:r>
     </w:p>
     <w:p/>
@@ -2127,7 +1780,7 @@
       <w:r>
         <w:rPr>
           <w:noProof/>
-          <w:lang w:val="es-ES"/>
+          <w:lang w:val="es-CL" w:eastAsia="es-CL"/>
         </w:rPr>
         <w:drawing>
           <wp:inline distT="0" distB="0" distL="114935" distR="114935">
@@ -2220,19 +1873,8 @@
           <w:szCs w:val="24"/>
           <w:lang w:val="es-ES"/>
         </w:rPr>
-        <w:t xml:space="preserve">Pablo de la </w:t>
-      </w:r>
-      <w:proofErr w:type="spellStart"/>
-      <w:r>
-        <w:rPr>
-          <w:rFonts w:ascii="Times New Roman" w:hAnsi="Times New Roman"/>
-          <w:sz w:val="24"/>
-          <w:szCs w:val="24"/>
-          <w:lang w:val="es-ES"/>
-        </w:rPr>
-        <w:t>Sotta</w:t>
-      </w:r>
-      <w:proofErr w:type="spellEnd"/>
+        <w:t>Pablo de la Sotta</w:t>
+      </w:r>
     </w:p>
     <w:p>
       <w:pPr>
@@ -2347,14 +1989,9 @@
       </w:pPr>
       <w:bookmarkStart w:id="8" w:name="_Toc256000133"/>
       <w:bookmarkEnd w:id="8"/>
-      <w:proofErr w:type="gramStart"/>
       <w:r>
         <w:lastRenderedPageBreak/>
-        <w:t>9.Pago</w:t>
-      </w:r>
-      <w:proofErr w:type="gramEnd"/>
-      <w:r>
-        <w:t xml:space="preserve"> boleta de honorarios</w:t>
+        <w:t>9.Pago boleta de honorarios</w:t>
       </w:r>
     </w:p>
     <w:p/>
@@ -2374,7 +2011,7 @@
       <w:r>
         <w:rPr>
           <w:noProof/>
-          <w:lang w:val="es-ES"/>
+          <w:lang w:val="es-CL" w:eastAsia="es-CL"/>
         </w:rPr>
         <w:drawing>
           <wp:inline distT="0" distB="0" distL="0" distR="0">
@@ -2425,8 +2062,6 @@
           </wp:inline>
         </w:drawing>
       </w:r>
-      <w:bookmarkStart w:id="9" w:name="_GoBack"/>
-      <w:bookmarkEnd w:id="9"/>
     </w:p>
     <w:p>
       <w:pPr>
@@ -2480,28 +2115,8 @@
           <w:szCs w:val="24"/>
           <w:lang w:val="es-ES"/>
         </w:rPr>
-        <w:t xml:space="preserve">Pablo </w:t>
-      </w:r>
-      <w:r>
-        <w:rPr>
-          <w:rFonts w:ascii="Times New Roman" w:hAnsi="Times New Roman"/>
-          <w:sz w:val="24"/>
-          <w:szCs w:val="24"/>
-          <w:lang w:val="es-ES"/>
-        </w:rPr>
-        <w:t xml:space="preserve">de la </w:t>
-      </w:r>
-      <w:proofErr w:type="spellStart"/>
-      <w:r>
-        <w:rPr>
-          <w:rFonts w:ascii="Times New Roman" w:hAnsi="Times New Roman"/>
-          <w:sz w:val="24"/>
-          <w:szCs w:val="24"/>
-          <w:lang w:val="es-ES"/>
-        </w:rPr>
-        <w:t>Sotta</w:t>
-      </w:r>
-      <w:proofErr w:type="spellEnd"/>
+        <w:t>Pablo de la Sotta</w:t>
+      </w:r>
     </w:p>
     <w:p>
       <w:pPr>
@@ -2604,9 +2219,19 @@
           <w:szCs w:val="16"/>
           <w:lang w:val="es-ES"/>
         </w:rPr>
-        <w:t xml:space="preserve">- </w:t>
-      </w:r>
-      <w:proofErr w:type="spellStart"/>
+        <w:t>- Imprimer boleta de honorarios</w:t>
+      </w:r>
+    </w:p>
+    <w:p>
+      <w:pPr>
+        <w:spacing w:before="0"/>
+        <w:rPr>
+          <w:rFonts w:ascii="Times New Roman" w:hAnsi="Times New Roman"/>
+          <w:sz w:val="24"/>
+          <w:szCs w:val="24"/>
+          <w:lang w:val="es-ES"/>
+        </w:rPr>
+      </w:pPr>
       <w:r>
         <w:rPr>
           <w:rFonts w:ascii="Segoe UI" w:eastAsia="Segoe UI" w:hAnsi="Segoe UI" w:cs="Segoe UI"/>
@@ -2615,52 +2240,8 @@
           <w:szCs w:val="16"/>
           <w:lang w:val="es-ES"/>
         </w:rPr>
-        <w:t>Imprimer</w:t>
-      </w:r>
-      <w:proofErr w:type="spellEnd"/>
-      <w:r>
-        <w:rPr>
-          <w:rFonts w:ascii="Segoe UI" w:eastAsia="Segoe UI" w:hAnsi="Segoe UI" w:cs="Segoe UI"/>
-          <w:color w:val="000000"/>
-          <w:sz w:val="16"/>
-          <w:szCs w:val="16"/>
-          <w:lang w:val="es-ES"/>
-        </w:rPr>
-        <w:t xml:space="preserve"> boleta de honorarios</w:t>
-      </w:r>
-    </w:p>
-    <w:p>
-      <w:pPr>
-        <w:spacing w:before="0"/>
-        <w:rPr>
-          <w:rFonts w:ascii="Times New Roman" w:hAnsi="Times New Roman"/>
-          <w:sz w:val="24"/>
-          <w:szCs w:val="24"/>
-          <w:lang w:val="es-ES"/>
-        </w:rPr>
-      </w:pPr>
-      <w:r>
-        <w:rPr>
-          <w:rFonts w:ascii="Segoe UI" w:eastAsia="Segoe UI" w:hAnsi="Segoe UI" w:cs="Segoe UI"/>
-          <w:color w:val="000000"/>
-          <w:sz w:val="16"/>
-          <w:szCs w:val="16"/>
-          <w:lang w:val="es-ES"/>
-        </w:rPr>
-        <w:t>Objetivos relacionados</w:t>
-      </w:r>
-      <w:proofErr w:type="gramStart"/>
-      <w:r>
-        <w:rPr>
-          <w:rFonts w:ascii="Segoe UI" w:eastAsia="Segoe UI" w:hAnsi="Segoe UI" w:cs="Segoe UI"/>
-          <w:color w:val="000000"/>
-          <w:sz w:val="16"/>
-          <w:szCs w:val="16"/>
-          <w:lang w:val="es-ES"/>
-        </w:rPr>
-        <w:t>:3</w:t>
-      </w:r>
-      <w:proofErr w:type="gramEnd"/>
+        <w:t>Objetivos relacionados:3</w:t>
+      </w:r>
     </w:p>
     <w:p>
       <w:pPr>
@@ -2690,19 +2271,11 @@
         <w:pStyle w:val="bizHeading1"/>
         <w:ind w:left="936"/>
       </w:pPr>
-      <w:bookmarkStart w:id="10" w:name="_Toc256000157"/>
-      <w:bookmarkEnd w:id="10"/>
+      <w:bookmarkStart w:id="9" w:name="_Toc256000157"/>
+      <w:bookmarkEnd w:id="9"/>
       <w:r>
         <w:lastRenderedPageBreak/>
-        <w:t>10</w:t>
-      </w:r>
-      <w:proofErr w:type="gramStart"/>
-      <w:r>
-        <w:t>.Anular</w:t>
-      </w:r>
-      <w:proofErr w:type="gramEnd"/>
-      <w:r>
-        <w:t xml:space="preserve"> atencion</w:t>
+        <w:t>10.Anular atencion</w:t>
       </w:r>
     </w:p>
     <w:p/>
@@ -2722,13 +2295,13 @@
       <w:r>
         <w:rPr>
           <w:noProof/>
-          <w:lang w:val="es-ES"/>
+          <w:lang w:val="es-CL" w:eastAsia="es-CL"/>
         </w:rPr>
         <w:drawing>
           <wp:inline distT="0" distB="0" distL="0" distR="0">
-            <wp:extent cx="5600700" cy="4810125"/>
+            <wp:extent cx="5577840" cy="4846320"/>
             <wp:effectExtent l="0" t="0" r="0" b="0"/>
-            <wp:docPr id="20" name="Imagen 20"/>
+            <wp:docPr id="5" name="Imagen 5"/>
             <wp:cNvGraphicFramePr>
               <a:graphicFrameLocks xmlns:a="http://schemas.openxmlformats.org/drawingml/2006/main" noChangeAspect="1"/>
             </wp:cNvGraphicFramePr>
@@ -2736,7 +2309,7 @@
               <a:graphicData uri="http://schemas.openxmlformats.org/drawingml/2006/picture">
                 <pic:pic xmlns:pic="http://schemas.openxmlformats.org/drawingml/2006/picture">
                   <pic:nvPicPr>
-                    <pic:cNvPr id="0" name="Picture 5"/>
+                    <pic:cNvPr id="0" name="Picture 1"/>
                     <pic:cNvPicPr>
                       <a:picLocks noChangeAspect="1" noChangeArrowheads="1"/>
                     </pic:cNvPicPr>
@@ -2757,7 +2330,7 @@
                   <pic:spPr bwMode="auto">
                     <a:xfrm>
                       <a:off x="0" y="0"/>
-                      <a:ext cx="5600700" cy="4810125"/>
+                      <a:ext cx="5577840" cy="4846320"/>
                     </a:xfrm>
                     <a:prstGeom prst="rect">
                       <a:avLst/>
@@ -2773,6 +2346,8 @@
           </wp:inline>
         </w:drawing>
       </w:r>
+      <w:bookmarkStart w:id="10" w:name="_GoBack"/>
+      <w:bookmarkEnd w:id="10"/>
     </w:p>
     <w:p>
       <w:pPr>
@@ -2826,19 +2401,8 @@
           <w:szCs w:val="24"/>
           <w:lang w:val="es-ES"/>
         </w:rPr>
-        <w:t xml:space="preserve">Pablo de la </w:t>
-      </w:r>
-      <w:proofErr w:type="spellStart"/>
-      <w:r>
-        <w:rPr>
-          <w:rFonts w:ascii="Times New Roman" w:hAnsi="Times New Roman"/>
-          <w:sz w:val="24"/>
-          <w:szCs w:val="24"/>
-          <w:lang w:val="es-ES"/>
-        </w:rPr>
-        <w:t>Sotta</w:t>
-      </w:r>
-      <w:proofErr w:type="spellEnd"/>
+        <w:t>Pablo de la Sotta</w:t>
+      </w:r>
     </w:p>
     <w:p>
       <w:pPr>
@@ -2962,17 +2526,7 @@
           <w:szCs w:val="16"/>
           <w:lang w:val="es-ES"/>
         </w:rPr>
-        <w:t>-Anular atenci</w:t>
-      </w:r>
-      <w:r>
-        <w:rPr>
-          <w:rFonts w:ascii="Segoe UI" w:eastAsia="Segoe UI" w:hAnsi="Segoe UI" w:cs="Segoe UI"/>
-          <w:color w:val="000000"/>
-          <w:sz w:val="16"/>
-          <w:szCs w:val="16"/>
-          <w:lang w:val="es-ES"/>
-        </w:rPr>
-        <w:t>ón</w:t>
+        <w:t>-Anular atención</w:t>
       </w:r>
     </w:p>
     <w:p>
@@ -3034,21 +2588,7 @@
           <w:lang w:val="es-ES"/>
         </w:rPr>
         <w:lastRenderedPageBreak/>
-        <w:t>11</w:t>
-      </w:r>
-      <w:proofErr w:type="gramStart"/>
-      <w:r>
-        <w:rPr>
-          <w:lang w:val="es-ES"/>
-        </w:rPr>
-        <w:t>.Abrir</w:t>
-      </w:r>
-      <w:proofErr w:type="gramEnd"/>
-      <w:r>
-        <w:rPr>
-          <w:lang w:val="es-ES"/>
-        </w:rPr>
-        <w:t xml:space="preserve"> caja</w:t>
+        <w:t>11.Abrir caja</w:t>
       </w:r>
     </w:p>
     <w:p>
@@ -3074,7 +2614,7 @@
       <w:r>
         <w:rPr>
           <w:noProof/>
-          <w:lang w:val="es-ES"/>
+          <w:lang w:val="es-CL" w:eastAsia="es-CL"/>
         </w:rPr>
         <w:drawing>
           <wp:inline distT="0" distB="0" distL="114935" distR="114935">
@@ -3167,19 +2707,8 @@
           <w:szCs w:val="24"/>
           <w:lang w:val="es-ES"/>
         </w:rPr>
-        <w:t xml:space="preserve">Pablo de la </w:t>
-      </w:r>
-      <w:proofErr w:type="spellStart"/>
-      <w:r>
-        <w:rPr>
-          <w:rFonts w:ascii="Times New Roman" w:hAnsi="Times New Roman"/>
-          <w:sz w:val="24"/>
-          <w:szCs w:val="24"/>
-          <w:lang w:val="es-ES"/>
-        </w:rPr>
-        <w:t>Sotta</w:t>
-      </w:r>
-      <w:proofErr w:type="spellEnd"/>
+        <w:t>Pablo de la Sotta</w:t>
+      </w:r>
     </w:p>
     <w:p>
       <w:pPr>
@@ -3240,17 +2769,7 @@
           <w:szCs w:val="16"/>
           <w:lang w:val="es-ES"/>
         </w:rPr>
-        <w:t xml:space="preserve">Puntos </w:t>
-      </w:r>
-      <w:r>
-        <w:rPr>
-          <w:rFonts w:ascii="Segoe UI" w:eastAsia="Segoe UI" w:hAnsi="Segoe UI" w:cs="Segoe UI"/>
-          <w:color w:val="000000"/>
-          <w:sz w:val="16"/>
-          <w:szCs w:val="16"/>
-          <w:lang w:val="es-ES"/>
-        </w:rPr>
-        <w:t>de control:</w:t>
+        <w:t>Puntos de control:</w:t>
       </w:r>
     </w:p>
     <w:p>
@@ -3320,15 +2839,7 @@
       <w:bookmarkEnd w:id="12"/>
       <w:r>
         <w:lastRenderedPageBreak/>
-        <w:t>12</w:t>
-      </w:r>
-      <w:proofErr w:type="gramStart"/>
-      <w:r>
-        <w:t>.Generar</w:t>
-      </w:r>
-      <w:proofErr w:type="gramEnd"/>
-      <w:r>
-        <w:t xml:space="preserve"> reportes caja</w:t>
+        <w:t>12.Generar reportes caja</w:t>
       </w:r>
     </w:p>
     <w:p/>
@@ -3348,7 +2859,7 @@
       <w:r>
         <w:rPr>
           <w:noProof/>
-          <w:lang w:val="es-ES"/>
+          <w:lang w:val="es-CL" w:eastAsia="es-CL"/>
         </w:rPr>
         <w:drawing>
           <wp:inline distT="0" distB="0" distL="114935" distR="114935">
@@ -3441,19 +2952,8 @@
           <w:szCs w:val="24"/>
           <w:lang w:val="es-ES"/>
         </w:rPr>
-        <w:t xml:space="preserve">Pablo de la </w:t>
-      </w:r>
-      <w:proofErr w:type="spellStart"/>
-      <w:r>
-        <w:rPr>
-          <w:rFonts w:ascii="Times New Roman" w:hAnsi="Times New Roman"/>
-          <w:sz w:val="24"/>
-          <w:szCs w:val="24"/>
-          <w:lang w:val="es-ES"/>
-        </w:rPr>
-        <w:t>Sotta</w:t>
-      </w:r>
-      <w:proofErr w:type="spellEnd"/>
+        <w:t>Pablo de la Sotta</w:t>
+      </w:r>
     </w:p>
     <w:p>
       <w:pPr>
@@ -3493,39 +2993,7 @@
           <w:szCs w:val="16"/>
           <w:lang w:val="es-ES"/>
         </w:rPr>
-        <w:t xml:space="preserve">A ejecutar </w:t>
-      </w:r>
-      <w:proofErr w:type="gramStart"/>
-      <w:r>
-        <w:rPr>
-          <w:rFonts w:ascii="Segoe UI" w:eastAsia="Segoe UI" w:hAnsi="Segoe UI" w:cs="Segoe UI"/>
-          <w:color w:val="000000"/>
-          <w:sz w:val="16"/>
-          <w:szCs w:val="16"/>
-          <w:lang w:val="es-ES"/>
-        </w:rPr>
-        <w:t>a</w:t>
-      </w:r>
-      <w:proofErr w:type="gramEnd"/>
-      <w:r>
-        <w:rPr>
-          <w:rFonts w:ascii="Segoe UI" w:eastAsia="Segoe UI" w:hAnsi="Segoe UI" w:cs="Segoe UI"/>
-          <w:color w:val="000000"/>
-          <w:sz w:val="16"/>
-          <w:szCs w:val="16"/>
-          <w:lang w:val="es-ES"/>
-        </w:rPr>
-        <w:t xml:space="preserve"> </w:t>
-      </w:r>
-      <w:r>
-        <w:rPr>
-          <w:rFonts w:ascii="Segoe UI" w:eastAsia="Segoe UI" w:hAnsi="Segoe UI" w:cs="Segoe UI"/>
-          <w:color w:val="000000"/>
-          <w:sz w:val="16"/>
-          <w:szCs w:val="16"/>
-          <w:lang w:val="es-ES"/>
-        </w:rPr>
-        <w:t>pedido del jefe de operadores</w:t>
+        <w:t>A ejecutar a pedido del jefe de operadores</w:t>
       </w:r>
     </w:p>
     <w:p>
@@ -3602,15 +3070,7 @@
       <w:bookmarkEnd w:id="13"/>
       <w:r>
         <w:lastRenderedPageBreak/>
-        <w:t>13</w:t>
-      </w:r>
-      <w:proofErr w:type="gramStart"/>
-      <w:r>
-        <w:t>.Crear</w:t>
-      </w:r>
-      <w:proofErr w:type="gramEnd"/>
-      <w:r>
-        <w:t xml:space="preserve"> paciente</w:t>
+        <w:t>13.Crear paciente</w:t>
       </w:r>
     </w:p>
     <w:p/>
@@ -3630,7 +3090,7 @@
       <w:r>
         <w:rPr>
           <w:noProof/>
-          <w:lang w:val="es-ES"/>
+          <w:lang w:val="es-CL" w:eastAsia="es-CL"/>
         </w:rPr>
         <w:drawing>
           <wp:inline distT="0" distB="0" distL="114935" distR="114935">
@@ -3723,19 +3183,8 @@
           <w:szCs w:val="24"/>
           <w:lang w:val="es-ES"/>
         </w:rPr>
-        <w:t xml:space="preserve">Pablo de la </w:t>
-      </w:r>
-      <w:proofErr w:type="spellStart"/>
-      <w:r>
-        <w:rPr>
-          <w:rFonts w:ascii="Times New Roman" w:hAnsi="Times New Roman"/>
-          <w:sz w:val="24"/>
-          <w:szCs w:val="24"/>
-          <w:lang w:val="es-ES"/>
-        </w:rPr>
-        <w:t>Sotta</w:t>
-      </w:r>
-      <w:proofErr w:type="spellEnd"/>
+        <w:t>Pablo de la Sotta</w:t>
+      </w:r>
     </w:p>
     <w:p>
       <w:pPr>
@@ -3829,7 +3278,6 @@
           <w:szCs w:val="24"/>
         </w:rPr>
       </w:pPr>
-      <w:proofErr w:type="spellStart"/>
       <w:r>
         <w:rPr>
           <w:rFonts w:ascii="Segoe UI" w:eastAsia="Segoe UI" w:hAnsi="Segoe UI" w:cs="Segoe UI"/>
@@ -3837,37 +3285,7 @@
           <w:sz w:val="16"/>
           <w:szCs w:val="16"/>
         </w:rPr>
-        <w:t>Objetivos</w:t>
-      </w:r>
-      <w:proofErr w:type="spellEnd"/>
-      <w:r>
-        <w:rPr>
-          <w:rFonts w:ascii="Segoe UI" w:eastAsia="Segoe UI" w:hAnsi="Segoe UI" w:cs="Segoe UI"/>
-          <w:color w:val="000000"/>
-          <w:sz w:val="16"/>
-          <w:szCs w:val="16"/>
-        </w:rPr>
-        <w:t xml:space="preserve"> </w:t>
-      </w:r>
-      <w:proofErr w:type="spellStart"/>
-      <w:r>
-        <w:rPr>
-          <w:rFonts w:ascii="Segoe UI" w:eastAsia="Segoe UI" w:hAnsi="Segoe UI" w:cs="Segoe UI"/>
-          <w:color w:val="000000"/>
-          <w:sz w:val="16"/>
-          <w:szCs w:val="16"/>
-        </w:rPr>
-        <w:t>relacionados</w:t>
-      </w:r>
-      <w:proofErr w:type="spellEnd"/>
-      <w:r>
-        <w:rPr>
-          <w:rFonts w:ascii="Segoe UI" w:eastAsia="Segoe UI" w:hAnsi="Segoe UI" w:cs="Segoe UI"/>
-          <w:color w:val="000000"/>
-          <w:sz w:val="16"/>
-          <w:szCs w:val="16"/>
-        </w:rPr>
-        <w:t>: 2</w:t>
+        <w:t>Objetivos relacionados: 2</w:t>
       </w:r>
     </w:p>
     <w:p>
@@ -3892,15 +3310,7 @@
       <w:bookmarkEnd w:id="14"/>
       <w:r>
         <w:lastRenderedPageBreak/>
-        <w:t>14</w:t>
-      </w:r>
-      <w:proofErr w:type="gramStart"/>
-      <w:r>
-        <w:t>.Post</w:t>
-      </w:r>
-      <w:proofErr w:type="gramEnd"/>
-      <w:r>
-        <w:t xml:space="preserve"> atención médica</w:t>
+        <w:t>14.Post atención médica</w:t>
       </w:r>
     </w:p>
     <w:p/>
@@ -3920,7 +3330,7 @@
       <w:r>
         <w:rPr>
           <w:noProof/>
-          <w:lang w:val="es-ES"/>
+          <w:lang w:val="es-CL" w:eastAsia="es-CL"/>
         </w:rPr>
         <w:drawing>
           <wp:inline distT="0" distB="0" distL="114935" distR="114935">
@@ -4013,19 +3423,8 @@
           <w:szCs w:val="24"/>
           <w:lang w:val="es-ES"/>
         </w:rPr>
-        <w:t xml:space="preserve">Pablo de la </w:t>
-      </w:r>
-      <w:proofErr w:type="spellStart"/>
-      <w:r>
-        <w:rPr>
-          <w:rFonts w:ascii="Times New Roman" w:hAnsi="Times New Roman"/>
-          <w:sz w:val="24"/>
-          <w:szCs w:val="24"/>
-          <w:lang w:val="es-ES"/>
-        </w:rPr>
-        <w:t>Sotta</w:t>
-      </w:r>
-      <w:proofErr w:type="spellEnd"/>
+        <w:t>Pablo de la Sotta</w:t>
+      </w:r>
     </w:p>
     <w:p>
       <w:pPr>
@@ -4142,18 +3541,7 @@
       <w:bookmarkEnd w:id="15"/>
       <w:r>
         <w:lastRenderedPageBreak/>
-        <w:t>15</w:t>
-      </w:r>
-      <w:proofErr w:type="gramStart"/>
-      <w:r>
-        <w:t>.post</w:t>
-      </w:r>
-      <w:proofErr w:type="gramEnd"/>
-      <w:r>
-        <w:t xml:space="preserve"> </w:t>
-      </w:r>
-      <w:r>
-        <w:t>examen de laboratorio</w:t>
+        <w:t>15.post examen de laboratorio</w:t>
       </w:r>
     </w:p>
     <w:p/>
@@ -4173,7 +3561,7 @@
       <w:r>
         <w:rPr>
           <w:noProof/>
-          <w:lang w:val="es-ES"/>
+          <w:lang w:val="es-CL" w:eastAsia="es-CL"/>
         </w:rPr>
         <w:drawing>
           <wp:inline distT="0" distB="0" distL="0" distR="0">
@@ -4277,19 +3665,8 @@
           <w:szCs w:val="24"/>
           <w:lang w:val="es-ES"/>
         </w:rPr>
-        <w:t xml:space="preserve">Pablo de la </w:t>
-      </w:r>
-      <w:proofErr w:type="spellStart"/>
-      <w:r>
-        <w:rPr>
-          <w:rFonts w:ascii="Times New Roman" w:hAnsi="Times New Roman"/>
-          <w:sz w:val="24"/>
-          <w:szCs w:val="24"/>
-          <w:lang w:val="es-ES"/>
-        </w:rPr>
-        <w:t>Sotta</w:t>
-      </w:r>
-      <w:proofErr w:type="spellEnd"/>
+        <w:t>Pablo de la Sotta</w:t>
+      </w:r>
     </w:p>
     <w:p>
       <w:pPr>
@@ -4371,17 +3748,7 @@
           <w:szCs w:val="16"/>
           <w:lang w:val="es-ES"/>
         </w:rPr>
-        <w:t xml:space="preserve">- Persistir orden de </w:t>
-      </w:r>
-      <w:r>
-        <w:rPr>
-          <w:rFonts w:ascii="Segoe UI" w:eastAsia="Segoe UI" w:hAnsi="Segoe UI" w:cs="Segoe UI"/>
-          <w:color w:val="000000"/>
-          <w:sz w:val="16"/>
-          <w:szCs w:val="16"/>
-          <w:lang w:val="es-ES"/>
-        </w:rPr>
-        <w:t>análisis abierta</w:t>
+        <w:t>- Persistir orden de análisis abierta</w:t>
       </w:r>
     </w:p>
     <w:p>
@@ -4541,7 +3908,7 @@
       <w:r>
         <w:rPr>
           <w:noProof/>
-          <w:lang w:val="es-ES"/>
+          <w:lang w:val="es-CL" w:eastAsia="es-CL"/>
         </w:rPr>
         <w:drawing>
           <wp:inline distT="0" distB="0" distL="114935" distR="114935">
@@ -4627,7 +3994,6 @@
         </w:rPr>
         <w:t xml:space="preserve">Autor: </w:t>
       </w:r>
-      <w:proofErr w:type="spellStart"/>
       <w:r>
         <w:rPr>
           <w:rFonts w:ascii="Times New Roman" w:hAnsi="Times New Roman"/>
@@ -4637,7 +4003,6 @@
         </w:rPr>
         <w:t>dev</w:t>
       </w:r>
-      <w:proofErr w:type="spellEnd"/>
     </w:p>
     <w:p>
       <w:pPr>
@@ -4677,9 +4042,19 @@
           <w:szCs w:val="16"/>
           <w:lang w:val="es-ES"/>
         </w:rPr>
-        <w:t xml:space="preserve">A ejecutar tras un examen de </w:t>
-      </w:r>
-      <w:proofErr w:type="spellStart"/>
+        <w:t>A ejecutar tras un examen de imagenología.</w:t>
+      </w:r>
+    </w:p>
+    <w:p>
+      <w:pPr>
+        <w:spacing w:before="0"/>
+        <w:rPr>
+          <w:rFonts w:ascii="Times New Roman" w:hAnsi="Times New Roman"/>
+          <w:sz w:val="24"/>
+          <w:szCs w:val="24"/>
+          <w:lang w:val="es-ES"/>
+        </w:rPr>
+      </w:pPr>
       <w:r>
         <w:rPr>
           <w:rFonts w:ascii="Segoe UI" w:eastAsia="Segoe UI" w:hAnsi="Segoe UI" w:cs="Segoe UI"/>
@@ -4688,9 +4063,19 @@
           <w:szCs w:val="16"/>
           <w:lang w:val="es-ES"/>
         </w:rPr>
-        <w:t>imagenología</w:t>
-      </w:r>
-      <w:proofErr w:type="spellEnd"/>
+        <w:t>Puntos de control:</w:t>
+      </w:r>
+    </w:p>
+    <w:p>
+      <w:pPr>
+        <w:spacing w:before="0"/>
+        <w:rPr>
+          <w:rFonts w:ascii="Times New Roman" w:hAnsi="Times New Roman"/>
+          <w:sz w:val="24"/>
+          <w:szCs w:val="24"/>
+          <w:lang w:val="es-ES"/>
+        </w:rPr>
+      </w:pPr>
       <w:r>
         <w:rPr>
           <w:rFonts w:ascii="Segoe UI" w:eastAsia="Segoe UI" w:hAnsi="Segoe UI" w:cs="Segoe UI"/>
@@ -4699,7 +4084,7 @@
           <w:szCs w:val="16"/>
           <w:lang w:val="es-ES"/>
         </w:rPr>
-        <w:t>.</w:t>
+        <w:t>- Persistir imágenes</w:t>
       </w:r>
     </w:p>
     <w:p>
@@ -4720,7 +4105,7 @@
           <w:szCs w:val="16"/>
           <w:lang w:val="es-ES"/>
         </w:rPr>
-        <w:t>Puntos de control:</w:t>
+        <w:t>- Actualizar ficha médica</w:t>
       </w:r>
     </w:p>
     <w:p>
@@ -4730,7 +4115,6 @@
           <w:rFonts w:ascii="Times New Roman" w:hAnsi="Times New Roman"/>
           <w:sz w:val="24"/>
           <w:szCs w:val="24"/>
-          <w:lang w:val="es-ES"/>
         </w:rPr>
       </w:pPr>
       <w:r>
@@ -4739,92 +4123,9 @@
           <w:color w:val="000000"/>
           <w:sz w:val="16"/>
           <w:szCs w:val="16"/>
-          <w:lang w:val="es-ES"/>
-        </w:rPr>
-        <w:t>- Persistir imágenes</w:t>
-      </w:r>
-    </w:p>
-    <w:p>
-      <w:pPr>
-        <w:spacing w:before="0"/>
-        <w:rPr>
-          <w:rFonts w:ascii="Times New Roman" w:hAnsi="Times New Roman"/>
-          <w:sz w:val="24"/>
-          <w:szCs w:val="24"/>
-          <w:lang w:val="es-ES"/>
-        </w:rPr>
-      </w:pPr>
-      <w:r>
-        <w:rPr>
-          <w:rFonts w:ascii="Segoe UI" w:eastAsia="Segoe UI" w:hAnsi="Segoe UI" w:cs="Segoe UI"/>
-          <w:color w:val="000000"/>
-          <w:sz w:val="16"/>
-          <w:szCs w:val="16"/>
-          <w:lang w:val="es-ES"/>
-        </w:rPr>
-        <w:t>- Actualizar ficha médica</w:t>
-      </w:r>
-    </w:p>
-    <w:p>
-      <w:pPr>
-        <w:spacing w:before="0"/>
-        <w:rPr>
-          <w:rFonts w:ascii="Times New Roman" w:hAnsi="Times New Roman"/>
-          <w:sz w:val="24"/>
-          <w:szCs w:val="24"/>
-        </w:rPr>
-      </w:pPr>
-      <w:proofErr w:type="spellStart"/>
-      <w:r>
-        <w:rPr>
-          <w:rFonts w:ascii="Segoe UI" w:eastAsia="Segoe UI" w:hAnsi="Segoe UI" w:cs="Segoe UI"/>
-          <w:color w:val="000000"/>
-          <w:sz w:val="16"/>
-          <w:szCs w:val="16"/>
-        </w:rPr>
-        <w:t>Objetivos</w:t>
-      </w:r>
-      <w:proofErr w:type="spellEnd"/>
-      <w:r>
-        <w:rPr>
-          <w:rFonts w:ascii="Segoe UI" w:eastAsia="Segoe UI" w:hAnsi="Segoe UI" w:cs="Segoe UI"/>
-          <w:color w:val="000000"/>
-          <w:sz w:val="16"/>
-          <w:szCs w:val="16"/>
-        </w:rPr>
-        <w:t xml:space="preserve"> </w:t>
-      </w:r>
-      <w:proofErr w:type="spellStart"/>
-      <w:r>
-        <w:rPr>
-          <w:rFonts w:ascii="Segoe UI" w:eastAsia="Segoe UI" w:hAnsi="Segoe UI" w:cs="Segoe UI"/>
-          <w:color w:val="000000"/>
-          <w:sz w:val="16"/>
-          <w:szCs w:val="16"/>
-        </w:rPr>
-        <w:t>relacionados</w:t>
-      </w:r>
-      <w:proofErr w:type="spellEnd"/>
-      <w:r>
-        <w:rPr>
-          <w:rFonts w:ascii="Segoe UI" w:eastAsia="Segoe UI" w:hAnsi="Segoe UI" w:cs="Segoe UI"/>
-          <w:color w:val="000000"/>
-          <w:sz w:val="16"/>
-          <w:szCs w:val="16"/>
-        </w:rPr>
-        <w:t>: 2</w:t>
-      </w:r>
-      <w:proofErr w:type="gramStart"/>
-      <w:r>
-        <w:rPr>
-          <w:rFonts w:ascii="Segoe UI" w:eastAsia="Segoe UI" w:hAnsi="Segoe UI" w:cs="Segoe UI"/>
-          <w:color w:val="000000"/>
-          <w:sz w:val="16"/>
-          <w:szCs w:val="16"/>
-        </w:rPr>
-        <w:t>,4</w:t>
-      </w:r>
-      <w:proofErr w:type="gramEnd"/>
+        </w:rPr>
+        <w:t>Objetivos relacionados: 2,4</w:t>
+      </w:r>
     </w:p>
     <w:p>
       <w:pPr>
@@ -4848,15 +4149,7 @@
       <w:bookmarkEnd w:id="17"/>
       <w:r>
         <w:lastRenderedPageBreak/>
-        <w:t>17</w:t>
-      </w:r>
-      <w:proofErr w:type="gramStart"/>
-      <w:r>
-        <w:t>.Calcular</w:t>
-      </w:r>
-      <w:proofErr w:type="gramEnd"/>
-      <w:r>
-        <w:t xml:space="preserve"> precio atención</w:t>
+        <w:t>17.Calcular precio atención</w:t>
       </w:r>
     </w:p>
     <w:p/>
@@ -4876,7 +4169,7 @@
       <w:r>
         <w:rPr>
           <w:noProof/>
-          <w:lang w:val="es-ES"/>
+          <w:lang w:val="es-CL" w:eastAsia="es-CL"/>
         </w:rPr>
         <w:drawing>
           <wp:inline distT="0" distB="0" distL="114935" distR="114935">
@@ -4969,19 +4262,8 @@
           <w:szCs w:val="24"/>
           <w:lang w:val="es-ES"/>
         </w:rPr>
-        <w:t xml:space="preserve">Pablo de la </w:t>
-      </w:r>
-      <w:proofErr w:type="spellStart"/>
-      <w:r>
-        <w:rPr>
-          <w:rFonts w:ascii="Times New Roman" w:hAnsi="Times New Roman"/>
-          <w:sz w:val="24"/>
-          <w:szCs w:val="24"/>
-          <w:lang w:val="es-ES"/>
-        </w:rPr>
-        <w:t>Sotta</w:t>
-      </w:r>
-      <w:proofErr w:type="spellEnd"/>
+        <w:t>Pablo de la Sotta</w:t>
+      </w:r>
     </w:p>
     <w:p>
       <w:pPr>
@@ -5143,7 +4425,7 @@
       <w:rPr>
         <w:noProof/>
       </w:rPr>
-      <w:t>10/5/16</w:t>
+      <w:t>10/13/16</w:t>
     </w:r>
     <w:r>
       <w:fldChar w:fldCharType="end"/>
@@ -5198,7 +4480,7 @@
       <w:rPr>
         <w:noProof/>
       </w:rPr>
-      <w:t>10/5/16</w:t>
+      <w:t>10/13/16</w:t>
     </w:r>
     <w:r>
       <w:fldChar w:fldCharType="end"/>
@@ -5253,7 +4535,7 @@
       <w:rPr>
         <w:noProof/>
       </w:rPr>
-      <w:t>10/5/16</w:t>
+      <w:t>10/13/16</w:t>
     </w:r>
     <w:r>
       <w:fldChar w:fldCharType="end"/>
@@ -5299,10 +4581,7 @@
       <w:fldChar w:fldCharType="begin"/>
     </w:r>
     <w:r>
-      <w:instrText xml:space="preserve">DATE </w:instrText>
-    </w:r>
-    <w:r>
-      <w:instrText>\@"M/d/yy"</w:instrText>
+      <w:instrText>DATE \@"M/d/yy"</w:instrText>
     </w:r>
     <w:r>
       <w:fldChar w:fldCharType="separate"/>
@@ -5311,7 +4590,7 @@
       <w:rPr>
         <w:noProof/>
       </w:rPr>
-      <w:t>10/5/16</w:t>
+      <w:t>10/13/16</w:t>
     </w:r>
     <w:r>
       <w:fldChar w:fldCharType="end"/>
@@ -5366,7 +4645,7 @@
       <w:rPr>
         <w:noProof/>
       </w:rPr>
-      <w:t>10/5/16</w:t>
+      <w:t>10/13/16</w:t>
     </w:r>
     <w:r>
       <w:fldChar w:fldCharType="end"/>
@@ -5421,7 +4700,7 @@
       <w:rPr>
         <w:noProof/>
       </w:rPr>
-      <w:t>10/5/16</w:t>
+      <w:t>10/13/16</w:t>
     </w:r>
     <w:r>
       <w:fldChar w:fldCharType="end"/>
@@ -5476,7 +4755,7 @@
       <w:rPr>
         <w:noProof/>
       </w:rPr>
-      <w:t>10/5/16</w:t>
+      <w:t>10/13/16</w:t>
     </w:r>
     <w:r>
       <w:fldChar w:fldCharType="end"/>
@@ -5531,7 +4810,7 @@
       <w:rPr>
         <w:noProof/>
       </w:rPr>
-      <w:t>10/5/16</w:t>
+      <w:t>10/13/16</w:t>
     </w:r>
     <w:r>
       <w:fldChar w:fldCharType="end"/>
@@ -5586,7 +4865,7 @@
       <w:rPr>
         <w:noProof/>
       </w:rPr>
-      <w:t>10/5/16</w:t>
+      <w:t>10/13/16</w:t>
     </w:r>
     <w:r>
       <w:fldChar w:fldCharType="end"/>
@@ -5641,7 +4920,7 @@
       <w:rPr>
         <w:noProof/>
       </w:rPr>
-      <w:t>10/5/16</w:t>
+      <w:t>10/13/16</w:t>
     </w:r>
     <w:r>
       <w:fldChar w:fldCharType="end"/>
@@ -5696,7 +4975,7 @@
       <w:rPr>
         <w:noProof/>
       </w:rPr>
-      <w:t>10/5/16</w:t>
+      <w:t>10/13/16</w:t>
     </w:r>
     <w:r>
       <w:fldChar w:fldCharType="end"/>
@@ -5720,7 +4999,7 @@
       <w:rPr>
         <w:noProof/>
       </w:rPr>
-      <w:t>36</w:t>
+      <w:t>2</w:t>
     </w:r>
     <w:r>
       <w:fldChar w:fldCharType="end"/>
@@ -5751,7 +5030,7 @@
       <w:rPr>
         <w:noProof/>
       </w:rPr>
-      <w:t>10/5/16</w:t>
+      <w:t>10/13/16</w:t>
     </w:r>
     <w:r>
       <w:fldChar w:fldCharType="end"/>
@@ -5806,7 +5085,7 @@
       <w:rPr>
         <w:noProof/>
       </w:rPr>
-      <w:t>10/5/16</w:t>
+      <w:t>10/13/16</w:t>
     </w:r>
     <w:r>
       <w:fldChar w:fldCharType="end"/>
@@ -5861,7 +5140,7 @@
       <w:rPr>
         <w:noProof/>
       </w:rPr>
-      <w:t>10/5/16</w:t>
+      <w:t>10/13/16</w:t>
     </w:r>
     <w:r>
       <w:fldChar w:fldCharType="end"/>
@@ -5916,7 +5195,7 @@
       <w:rPr>
         <w:noProof/>
       </w:rPr>
-      <w:t>10/5/16</w:t>
+      <w:t>10/13/16</w:t>
     </w:r>
     <w:r>
       <w:fldChar w:fldCharType="end"/>
@@ -5971,7 +5250,7 @@
       <w:rPr>
         <w:noProof/>
       </w:rPr>
-      <w:t>10/5/16</w:t>
+      <w:t>10/13/16</w:t>
     </w:r>
     <w:r>
       <w:fldChar w:fldCharType="end"/>
@@ -6026,7 +5305,7 @@
       <w:rPr>
         <w:noProof/>
       </w:rPr>
-      <w:t>10/5/16</w:t>
+      <w:t>10/13/16</w:t>
     </w:r>
     <w:r>
       <w:fldChar w:fldCharType="end"/>
@@ -6081,7 +5360,7 @@
       <w:rPr>
         <w:noProof/>
       </w:rPr>
-      <w:t>10/5/16</w:t>
+      <w:t>10/13/16</w:t>
     </w:r>
     <w:r>
       <w:fldChar w:fldCharType="end"/>
@@ -6136,7 +5415,7 @@
       <w:rPr>
         <w:noProof/>
       </w:rPr>
-      <w:t>10/5/16</w:t>
+      <w:t>10/13/16</w:t>
     </w:r>
     <w:r>
       <w:fldChar w:fldCharType="end"/>
@@ -6182,10 +5461,7 @@
       <w:fldChar w:fldCharType="begin"/>
     </w:r>
     <w:r>
-      <w:instrText>DATE \@</w:instrText>
-    </w:r>
-    <w:r>
-      <w:instrText>"M/d/yy"</w:instrText>
+      <w:instrText>DATE \@"M/d/yy"</w:instrText>
     </w:r>
     <w:r>
       <w:fldChar w:fldCharType="separate"/>
@@ -6194,7 +5470,7 @@
       <w:rPr>
         <w:noProof/>
       </w:rPr>
-      <w:t>10/5/16</w:t>
+      <w:t>10/13/16</w:t>
     </w:r>
     <w:r>
       <w:fldChar w:fldCharType="end"/>
@@ -6218,7 +5494,7 @@
       <w:rPr>
         <w:noProof/>
       </w:rPr>
-      <w:t>62</w:t>
+      <w:t>28</w:t>
     </w:r>
     <w:r>
       <w:fldChar w:fldCharType="end"/>
@@ -6249,7 +5525,7 @@
       <w:rPr>
         <w:noProof/>
       </w:rPr>
-      <w:t>10/5/16</w:t>
+      <w:t>10/13/16</w:t>
     </w:r>
     <w:r>
       <w:fldChar w:fldCharType="end"/>
@@ -6273,7 +5549,7 @@
       <w:rPr>
         <w:noProof/>
       </w:rPr>
-      <w:t>63</w:t>
+      <w:t>29</w:t>
     </w:r>
     <w:r>
       <w:fldChar w:fldCharType="end"/>
@@ -6304,7 +5580,7 @@
       <w:rPr>
         <w:noProof/>
       </w:rPr>
-      <w:t>10/5/16</w:t>
+      <w:t>10/13/16</w:t>
     </w:r>
     <w:r>
       <w:fldChar w:fldCharType="end"/>
@@ -6328,7 +5604,7 @@
       <w:rPr>
         <w:noProof/>
       </w:rPr>
-      <w:t>37</w:t>
+      <w:t>3</w:t>
     </w:r>
     <w:r>
       <w:fldChar w:fldCharType="end"/>
@@ -6359,7 +5635,7 @@
       <w:rPr>
         <w:noProof/>
       </w:rPr>
-      <w:t>10/5/16</w:t>
+      <w:t>10/13/16</w:t>
     </w:r>
     <w:r>
       <w:fldChar w:fldCharType="end"/>
@@ -6383,7 +5659,7 @@
       <w:rPr>
         <w:noProof/>
       </w:rPr>
-      <w:t>64</w:t>
+      <w:t>30</w:t>
     </w:r>
     <w:r>
       <w:fldChar w:fldCharType="end"/>
@@ -6414,7 +5690,7 @@
       <w:rPr>
         <w:noProof/>
       </w:rPr>
-      <w:t>10/5/16</w:t>
+      <w:t>10/13/16</w:t>
     </w:r>
     <w:r>
       <w:fldChar w:fldCharType="end"/>
@@ -6438,7 +5714,7 @@
       <w:rPr>
         <w:noProof/>
       </w:rPr>
-      <w:t>65</w:t>
+      <w:t>31</w:t>
     </w:r>
     <w:r>
       <w:fldChar w:fldCharType="end"/>
@@ -6469,7 +5745,7 @@
       <w:rPr>
         <w:noProof/>
       </w:rPr>
-      <w:t>10/5/16</w:t>
+      <w:t>10/13/16</w:t>
     </w:r>
     <w:r>
       <w:fldChar w:fldCharType="end"/>
@@ -6493,7 +5769,7 @@
       <w:rPr>
         <w:noProof/>
       </w:rPr>
-      <w:t>66</w:t>
+      <w:t>32</w:t>
     </w:r>
     <w:r>
       <w:fldChar w:fldCharType="end"/>
@@ -6524,7 +5800,7 @@
       <w:rPr>
         <w:noProof/>
       </w:rPr>
-      <w:t>10/5/16</w:t>
+      <w:t>10/13/16</w:t>
     </w:r>
     <w:r>
       <w:fldChar w:fldCharType="end"/>
@@ -6579,7 +5855,7 @@
       <w:rPr>
         <w:noProof/>
       </w:rPr>
-      <w:t>10/5/16</w:t>
+      <w:t>10/13/16</w:t>
     </w:r>
     <w:r>
       <w:fldChar w:fldCharType="end"/>
@@ -6634,7 +5910,7 @@
       <w:rPr>
         <w:noProof/>
       </w:rPr>
-      <w:t>10/5/16</w:t>
+      <w:t>10/13/16</w:t>
     </w:r>
     <w:r>
       <w:fldChar w:fldCharType="end"/>
@@ -6689,7 +5965,7 @@
       <w:rPr>
         <w:noProof/>
       </w:rPr>
-      <w:t>10/5/16</w:t>
+      <w:t>10/13/16</w:t>
     </w:r>
     <w:r>
       <w:fldChar w:fldCharType="end"/>
@@ -6713,7 +5989,7 @@
       <w:rPr>
         <w:noProof/>
       </w:rPr>
-      <w:t>38</w:t>
+      <w:t>4</w:t>
     </w:r>
     <w:r>
       <w:fldChar w:fldCharType="end"/>
@@ -6744,7 +6020,7 @@
       <w:rPr>
         <w:noProof/>
       </w:rPr>
-      <w:t>10/5/16</w:t>
+      <w:t>10/13/16</w:t>
     </w:r>
     <w:r>
       <w:fldChar w:fldCharType="end"/>
@@ -6768,7 +6044,7 @@
       <w:rPr>
         <w:noProof/>
       </w:rPr>
-      <w:t>39</w:t>
+      <w:t>5</w:t>
     </w:r>
     <w:r>
       <w:fldChar w:fldCharType="end"/>
@@ -6799,7 +6075,7 @@
       <w:rPr>
         <w:noProof/>
       </w:rPr>
-      <w:t>10/5/16</w:t>
+      <w:t>10/13/16</w:t>
     </w:r>
     <w:r>
       <w:fldChar w:fldCharType="end"/>
@@ -6823,7 +6099,7 @@
       <w:rPr>
         <w:noProof/>
       </w:rPr>
-      <w:t>40</w:t>
+      <w:t>6</w:t>
     </w:r>
     <w:r>
       <w:fldChar w:fldCharType="end"/>
@@ -6854,7 +6130,7 @@
       <w:rPr>
         <w:noProof/>
       </w:rPr>
-      <w:t>10/5/16</w:t>
+      <w:t>10/13/16</w:t>
     </w:r>
     <w:r>
       <w:fldChar w:fldCharType="end"/>
@@ -6909,7 +6185,7 @@
       <w:rPr>
         <w:noProof/>
       </w:rPr>
-      <w:t>10/5/16</w:t>
+      <w:t>10/13/16</w:t>
     </w:r>
     <w:r>
       <w:fldChar w:fldCharType="end"/>
@@ -6964,7 +6240,7 @@
       <w:rPr>
         <w:noProof/>
       </w:rPr>
-      <w:t>10/5/16</w:t>
+      <w:t>10/13/16</w:t>
     </w:r>
     <w:r>
       <w:fldChar w:fldCharType="end"/>
@@ -9439,6 +8715,7 @@
       <w:jc w:val="both"/>
     </w:pPr>
     <w:tblPr>
+      <w:tblInd w:w="0" w:type="dxa"/>
       <w:tblBorders>
         <w:top w:val="single" w:sz="4" w:space="0" w:color="auto"/>
         <w:left w:val="single" w:sz="4" w:space="0" w:color="auto"/>
@@ -9447,6 +8724,12 @@
         <w:insideH w:val="single" w:sz="4" w:space="0" w:color="auto"/>
         <w:insideV w:val="single" w:sz="4" w:space="0" w:color="auto"/>
       </w:tblBorders>
+      <w:tblCellMar>
+        <w:top w:w="0" w:type="dxa"/>
+        <w:left w:w="108" w:type="dxa"/>
+        <w:bottom w:w="0" w:type="dxa"/>
+        <w:right w:w="108" w:type="dxa"/>
+      </w:tblCellMar>
     </w:tblPr>
   </w:style>
 </w:styles>
@@ -9718,7 +9001,7 @@
 </file>
 
 <file path=customXml/itemProps1.xml><?xml version="1.0" encoding="utf-8"?>
-<ds:datastoreItem xmlns:ds="http://schemas.openxmlformats.org/officeDocument/2006/customXml" ds:itemID="{BDE61DA0-3D03-4C4B-A525-A89044536231}">
+<ds:datastoreItem xmlns:ds="http://schemas.openxmlformats.org/officeDocument/2006/customXml" ds:itemID="{24739DD7-BC13-45E8-9EF0-35E76EA48388}">
   <ds:schemaRefs>
     <ds:schemaRef ds:uri="http://schemas.openxmlformats.org/officeDocument/2006/bibliography"/>
   </ds:schemaRefs>

</xml_diff>